<commit_message>
update docs with more links to resources
</commit_message>
<xml_diff>
--- a/Enclosure Final Additions.docx
+++ b/Enclosure Final Additions.docx
@@ -41,8 +41,16 @@
           <w:rPr>
             <w:rStyle w:val="Hyperlink"/>
           </w:rPr>
-          <w:t>Nevermore-controller github</w:t>
+          <w:t xml:space="preserve">Nevermore-controller </w:t>
         </w:r>
+        <w:proofErr w:type="spellStart"/>
+        <w:r>
+          <w:rPr>
+            <w:rStyle w:val="Hyperlink"/>
+          </w:rPr>
+          <w:t>github</w:t>
+        </w:r>
+        <w:proofErr w:type="spellEnd"/>
       </w:hyperlink>
     </w:p>
     <w:p>
@@ -65,8 +73,13 @@
           <w:numId w:val="1"/>
         </w:numPr>
       </w:pPr>
-      <w:r>
-        <w:t>Raspi and relay for fan control</w:t>
+      <w:proofErr w:type="spellStart"/>
+      <w:r>
+        <w:t>Raspi</w:t>
+      </w:r>
+      <w:proofErr w:type="spellEnd"/>
+      <w:r>
+        <w:t xml:space="preserve"> and relay for fan control</w:t>
       </w:r>
     </w:p>
     <w:p>
@@ -144,6 +157,26 @@
       <w:pPr>
         <w:pStyle w:val="ListParagraph"/>
         <w:numPr>
+          <w:ilvl w:val="1"/>
+          <w:numId w:val="1"/>
+        </w:numPr>
+      </w:pPr>
+      <w:hyperlink r:id="rId7" w:history="1">
+        <w:r>
+          <w:rPr>
+            <w:rStyle w:val="Hyperlink"/>
+          </w:rPr>
+          <w:t>External sensor setup</w:t>
+        </w:r>
+      </w:hyperlink>
+      <w:r>
+        <w:t xml:space="preserve"> (Klipper official)</w:t>
+      </w:r>
+    </w:p>
+    <w:p>
+      <w:pPr>
+        <w:pStyle w:val="ListParagraph"/>
+        <w:numPr>
           <w:ilvl w:val="0"/>
           <w:numId w:val="1"/>
         </w:numPr>
@@ -184,8 +217,13 @@
           <w:numId w:val="1"/>
         </w:numPr>
       </w:pPr>
-      <w:r>
-        <w:t>Raspi mounting</w:t>
+      <w:proofErr w:type="spellStart"/>
+      <w:r>
+        <w:t>Raspi</w:t>
+      </w:r>
+      <w:proofErr w:type="spellEnd"/>
+      <w:r>
+        <w:t xml:space="preserve"> mounting</w:t>
       </w:r>
     </w:p>
     <w:p>
@@ -245,7 +283,15 @@
         </w:numPr>
       </w:pPr>
       <w:r>
-        <w:t>Partly done via moonraker, revisit after all other final touches are complete.</w:t>
+        <w:t xml:space="preserve">Partly done via moonraker, revisit after all other final touches </w:t>
+      </w:r>
+      <w:proofErr w:type="gramStart"/>
+      <w:r>
+        <w:t>are</w:t>
+      </w:r>
+      <w:proofErr w:type="gramEnd"/>
+      <w:r>
+        <w:t xml:space="preserve"> complete.</w:t>
       </w:r>
     </w:p>
     <w:sectPr>

</xml_diff>